<commit_message>
Pushed new folders, new files, and file updates
</commit_message>
<xml_diff>
--- a/Documentation/Molecular_Phylogenetics_Final_Project_Research_Paper_Draft.docx
+++ b/Documentation/Molecular_Phylogenetics_Final_Project_Research_Paper_Draft.docx
@@ -42,6 +42,15 @@
     <w:p/>
     <w:p>
       <w:pPr>
+        <w:jc w:val="center"/>
+      </w:pPr>
+      <w:r>
+        <w:t>INTRODUCTION</w:t>
+      </w:r>
+    </w:p>
+    <w:p/>
+    <w:p>
+      <w:pPr>
         <w:ind w:firstLine="720"/>
       </w:pPr>
       <w:r>
@@ -162,7 +171,13 @@
         <w:t xml:space="preserve"> affinity for occupying subterranean domains, </w:t>
       </w:r>
       <w:r>
-        <w:t xml:space="preserve">the human tendency to expand their empires, and the </w:t>
+        <w:t>the human</w:t>
+      </w:r>
+      <w:r>
+        <w:t>s’</w:t>
+      </w:r>
+      <w:r>
+        <w:t xml:space="preserve"> tendency to expand their empires, and the </w:t>
       </w:r>
       <w:proofErr w:type="spellStart"/>
       <w:r>
@@ -186,50 +201,327 @@
       </w:r>
       <w:proofErr w:type="spellEnd"/>
       <w:r>
-        <w:t xml:space="preserve"> were portrayed as a vile and </w:t>
+        <w:t xml:space="preserve"> were port</w:t>
+      </w:r>
+      <w:r>
+        <w:t xml:space="preserve">rayed as </w:t>
+      </w:r>
+      <w:r>
+        <w:t xml:space="preserve">vile and </w:t>
       </w:r>
       <w:r>
         <w:t xml:space="preserve">heinous, and this </w:t>
+      </w:r>
+      <w:r>
+        <w:t xml:space="preserve">persisted across other IPs, some universes established their </w:t>
+      </w:r>
+      <w:proofErr w:type="spellStart"/>
+      <w:r>
+        <w:t>orc</w:t>
+      </w:r>
+      <w:proofErr w:type="spellEnd"/>
+      <w:r>
+        <w:t xml:space="preserve"> peoples as being more on par with their other ‘noble’ races (</w:t>
+      </w:r>
+      <w:r>
+        <w:t>e.g. humans, elves and dwarves).</w:t>
+      </w:r>
+    </w:p>
+    <w:p>
+      <w:pPr>
+        <w:ind w:firstLine="720"/>
+      </w:pPr>
+      <w:r>
+        <w:t xml:space="preserve">In </w:t>
+      </w:r>
+      <w:r>
+        <w:t>the present study, a suite of traits</w:t>
+      </w:r>
+      <w:r>
+        <w:t xml:space="preserve"> that describe the core races of several fictional universes</w:t>
+      </w:r>
+      <w:r>
+        <w:t xml:space="preserve"> was established</w:t>
+      </w:r>
+      <w:r>
+        <w:t xml:space="preserve"> and </w:t>
+      </w:r>
+      <w:r>
+        <w:t>a character state matrix was created to provide</w:t>
+      </w:r>
+      <w:r>
+        <w:t xml:space="preserve"> a data</w:t>
+      </w:r>
+      <w:r>
+        <w:t>set for phylogenetic analysis in order to</w:t>
+      </w:r>
+      <w:r>
+        <w:t xml:space="preserve"> assess how these races have evolved from Tolkie</w:t>
+      </w:r>
+      <w:r>
+        <w:t>n’s original incarnations. C</w:t>
+      </w:r>
+      <w:r>
+        <w:t xml:space="preserve">haracter </w:t>
+      </w:r>
+      <w:r>
+        <w:t>traits were</w:t>
+      </w:r>
+      <w:r>
+        <w:t xml:space="preserve"> categorized </w:t>
+      </w:r>
+      <w:r>
+        <w:t xml:space="preserve">into three </w:t>
+      </w:r>
+      <w:r>
+        <w:t>classifications</w:t>
+      </w:r>
+      <w:r>
+        <w:t xml:space="preserve">: physiological traits, behavioral traits, and archetypal traits. For example, comparative </w:t>
+      </w:r>
+      <w:r>
+        <w:t>physical</w:t>
+      </w:r>
+      <w:r>
+        <w:rPr>
+          <w:i/>
+        </w:rPr>
+        <w:t xml:space="preserve"> strength</w:t>
+      </w:r>
+      <w:r>
+        <w:t xml:space="preserve"> of typical members of a given </w:t>
+      </w:r>
+      <w:r>
+        <w:t>group</w:t>
+      </w:r>
+      <w:r>
+        <w:t xml:space="preserve"> </w:t>
+      </w:r>
+      <w:r>
+        <w:t xml:space="preserve">was </w:t>
+      </w:r>
+      <w:r>
+        <w:t>categ</w:t>
+      </w:r>
+      <w:r>
+        <w:t xml:space="preserve">orized as a physiological trait, while </w:t>
+      </w:r>
+      <w:r>
+        <w:rPr>
+          <w:i/>
+        </w:rPr>
+        <w:t>aggression</w:t>
+      </w:r>
+      <w:r>
+        <w:t xml:space="preserve"> level</w:t>
+      </w:r>
+      <w:r>
+        <w:t xml:space="preserve"> was </w:t>
+      </w:r>
+      <w:r>
+        <w:t>categorized under behavioral trai</w:t>
+      </w:r>
+      <w:r>
+        <w:t>ts</w:t>
+      </w:r>
+      <w:r>
+        <w:t>.</w:t>
+      </w:r>
+    </w:p>
+    <w:p>
+      <w:pPr>
+        <w:ind w:firstLine="720"/>
+      </w:pPr>
+      <w:r>
+        <w:t>Character state matrix data</w:t>
+      </w:r>
+      <w:r>
+        <w:t xml:space="preserve"> </w:t>
+      </w:r>
+      <w:r>
+        <w:t>was</w:t>
+      </w:r>
+      <w:r>
+        <w:t xml:space="preserve"> used in a set</w:t>
+      </w:r>
+      <w:r>
+        <w:t xml:space="preserve"> of maximum likelihood analyses in an attempt to </w:t>
+      </w:r>
+      <w:r>
+        <w:t xml:space="preserve">address two primary questions: </w:t>
+      </w:r>
+      <w:r>
+        <w:t xml:space="preserve">(1) do various incarnations of Tolkien’s fictional races from different IPs form statistically supported phylogenetic clades; (2) </w:t>
+      </w:r>
+      <w:r>
+        <w:t xml:space="preserve">in what categorical </w:t>
+      </w:r>
+      <w:r>
+        <w:t>respects</w:t>
+      </w:r>
+      <w:r>
+        <w:t xml:space="preserve"> (physiological, behavioral or archetypal) have the original hig</w:t>
+      </w:r>
+      <w:r>
+        <w:t>h-</w:t>
+      </w:r>
+      <w:r>
+        <w:t xml:space="preserve">fantasy races of Tolkien </w:t>
+      </w:r>
+      <w:r>
+        <w:t xml:space="preserve">diverged the </w:t>
+      </w:r>
+      <w:r>
+        <w:t>mo</w:t>
+      </w:r>
+      <w:r>
+        <w:t>st across multiple incarnations</w:t>
+      </w:r>
+      <w:r>
+        <w:t>?</w:t>
+      </w:r>
+    </w:p>
+    <w:p>
+      <w:pPr>
+        <w:ind w:firstLine="720"/>
+      </w:pPr>
+      <w:r>
+        <w:lastRenderedPageBreak/>
+        <w:t xml:space="preserve">The former was approached via a maximum likelihood analysis using character state sequence data from all </w:t>
+      </w:r>
+      <w:proofErr w:type="gramStart"/>
+      <w:r>
+        <w:t>three trait</w:t>
+      </w:r>
+      <w:proofErr w:type="gramEnd"/>
+      <w:r>
+        <w:t xml:space="preserve"> categories concatenated. If the tested IPs exhibit minimal alteration to categorical character traits describing their fictional races relative to the type races of Tolkien, then we can expect to see, for example, all elven derivatives forming a supported clade in the tree to</w:t>
+      </w:r>
+      <w:r>
+        <w:t>pology. If, however, the fictional peoples of fantasy IP</w:t>
+      </w:r>
+      <w:r>
+        <w:t xml:space="preserve">s have substantially </w:t>
+      </w:r>
+      <w:r>
+        <w:t xml:space="preserve">deviated in our established </w:t>
+      </w:r>
+      <w:r>
+        <w:t>character traits</w:t>
+      </w:r>
+      <w:r>
+        <w:t xml:space="preserve"> across universes</w:t>
+      </w:r>
+      <w:r>
+        <w:t xml:space="preserve">, then we can expect the topology of the tree to suggest few if any supported clades, </w:t>
+      </w:r>
+      <w:r>
+        <w:t xml:space="preserve">and instead observe a tree characterized by </w:t>
+      </w:r>
+      <w:proofErr w:type="spellStart"/>
+      <w:r>
+        <w:t>polytomies</w:t>
+      </w:r>
+      <w:proofErr w:type="spellEnd"/>
+      <w:r>
+        <w:t>.</w:t>
+      </w:r>
+    </w:p>
+    <w:p>
+      <w:pPr>
+        <w:ind w:firstLine="720"/>
+      </w:pPr>
+      <w:r>
+        <w:t xml:space="preserve">To address the second question, </w:t>
+      </w:r>
+      <w:r>
+        <w:t xml:space="preserve">phylogenetic trees </w:t>
+      </w:r>
+      <w:r>
+        <w:t xml:space="preserve">were </w:t>
+      </w:r>
+      <w:r>
+        <w:t>generated using categorical sequence alignments</w:t>
+      </w:r>
+      <w:r>
+        <w:t xml:space="preserve"> separately, and compared to one another; in other words, trees were</w:t>
+      </w:r>
+      <w:r>
+        <w:t xml:space="preserve"> estimated using aligned </w:t>
+      </w:r>
+      <w:r>
+        <w:t xml:space="preserve">character state </w:t>
+      </w:r>
+      <w:r>
+        <w:t xml:space="preserve">sequences from the physiological traits category, </w:t>
+      </w:r>
+      <w:r>
+        <w:t>others</w:t>
+      </w:r>
+      <w:r>
+        <w:t xml:space="preserve"> from</w:t>
+      </w:r>
+      <w:r>
+        <w:t xml:space="preserve"> the behavioral traits </w:t>
+      </w:r>
+      <w:r>
+        <w:t>and archetypal traits</w:t>
+      </w:r>
+      <w:r>
+        <w:t xml:space="preserve"> categories</w:t>
+      </w:r>
+      <w:r>
+        <w:t xml:space="preserve">. If a category of character traits has experienced less deviation from the original Tolkien descriptions, then we would expect to see </w:t>
+      </w:r>
+      <w:r>
+        <w:t>distinct clades in the tree topology, were all elves form a group, all dwarves, etc</w:t>
+      </w:r>
+      <w:r>
+        <w:t>. If, on the other hand, some incarnations of Tolkien’s fictional races have experienced substantial categorical deviation, then we might exp</w:t>
+      </w:r>
+      <w:r>
+        <w:t xml:space="preserve">ect to see more </w:t>
+      </w:r>
+      <w:proofErr w:type="spellStart"/>
+      <w:r>
+        <w:t>polytomies</w:t>
+      </w:r>
+      <w:proofErr w:type="spellEnd"/>
+      <w:r>
+        <w:t xml:space="preserve"> or a single large </w:t>
+      </w:r>
+      <w:proofErr w:type="spellStart"/>
+      <w:r>
+        <w:t>polytomy</w:t>
+      </w:r>
+      <w:proofErr w:type="spellEnd"/>
+      <w:r>
+        <w:t xml:space="preserve"> in the tree topology</w:t>
+      </w:r>
+      <w:r>
+        <w:t>.</w:t>
       </w:r>
       <w:bookmarkStart w:id="0" w:name="_GoBack"/>
       <w:bookmarkEnd w:id="0"/>
     </w:p>
+    <w:p/>
+    <w:p>
+      <w:pPr>
+        <w:jc w:val="center"/>
+      </w:pPr>
+      <w:r>
+        <w:t>METHODS</w:t>
+      </w:r>
+    </w:p>
+    <w:p/>
+    <w:p/>
+    <w:p/>
     <w:p>
       <w:pPr>
         <w:ind w:firstLine="720"/>
       </w:pPr>
       <w:r>
-        <w:t>In this study, I propose mapping out a suite of character states that describe the core races of several fictional universes</w:t>
-      </w:r>
-      <w:r>
-        <w:t xml:space="preserve">, and creating a dataset for phylogenetic analysis to assess how these races have evolved from Tolkien’s original incarnations. The character states will be categorized </w:t>
-      </w:r>
-      <w:r>
-        <w:t>into three groups</w:t>
-      </w:r>
-      <w:r>
-        <w:t xml:space="preserve">: physiological traits, behavioral traits, and archetypal traits. For example, comparative physical strength of typical members of a given race would be categorized as a physiological trait and have a range of discreet character states such as ‘weak,’ ‘moderate’ and ‘strong.’ Another example </w:t>
-      </w:r>
-      <w:r>
-        <w:t>of a character would be aggression</w:t>
-      </w:r>
-      <w:r>
-        <w:t xml:space="preserve"> level</w:t>
-      </w:r>
-      <w:r>
-        <w:t>, which would be categorized under behavioral trai</w:t>
-      </w:r>
-      <w:r>
-        <w:t xml:space="preserve">ts and have the states ‘reserved,’ ‘provoked’ and ‘aggressive.’ Every character state will be encoded </w:t>
-      </w:r>
-      <w:r>
-        <w:t>using a numerical value</w:t>
-      </w:r>
-      <w:r>
-        <w:t xml:space="preserve">, </w:t>
-      </w:r>
-      <w:r>
-        <w:t xml:space="preserve">and a string of character states will be generated for each character category, for each race, from each of six test universes, as well as races from two additional universes that will be used as </w:t>
+        <w:t xml:space="preserve">Every character state will be encoded using a numerical value, and a string of character states will be generated for each character category, for each race, from each of six test universes, as well as races from two additional universes that will be used as </w:t>
       </w:r>
       <w:proofErr w:type="spellStart"/>
       <w:r>
@@ -237,168 +529,48 @@
       </w:r>
       <w:proofErr w:type="spellEnd"/>
       <w:r>
-        <w:t xml:space="preserve">. All character states in </w:t>
-      </w:r>
+        <w:t>. All character states in a given category, for a given race, will be determined relative to other members of the same universe; cross-universe comparisons will not be considered when determining character states.</w:t>
+      </w:r>
+    </w:p>
+    <w:p/>
+    <w:p>
+      <w:r>
+        <w:t xml:space="preserve">The archetypal traits category will encompass character states that describe how a race fits into a particular universe in terms of the stories that are told within them. For example, in Tolkien’s stories the </w:t>
+      </w:r>
+      <w:proofErr w:type="spellStart"/>
+      <w:r>
+        <w:t>orcs</w:t>
+      </w:r>
+      <w:proofErr w:type="spellEnd"/>
+      <w:r>
+        <w:t xml:space="preserve"> fill the role of an irredeemably evil race of vile killers who serve as a persistent villainous army that threatens the noble races of the world. In another universe, the </w:t>
+      </w:r>
+      <w:proofErr w:type="spellStart"/>
+      <w:r>
+        <w:t>Warcraft</w:t>
+      </w:r>
+      <w:proofErr w:type="spellEnd"/>
+      <w:r>
+        <w:t xml:space="preserve"> universe, the </w:t>
+      </w:r>
+      <w:proofErr w:type="spellStart"/>
+      <w:r>
+        <w:t>orcs</w:t>
+      </w:r>
+      <w:proofErr w:type="spellEnd"/>
+      <w:r>
+        <w:t xml:space="preserve"> are initially presented as a race occupying a similarly villainous story role, but are later revealed to actually be a noble race themselves who are only pitted against the protagonist races circumstantially. These adjustments to the original archetypes are part of the evolution of these races across fiction, and should be included in the proposed analysis.</w:t>
+      </w:r>
+    </w:p>
+    <w:p/>
+    <w:p>
       <w:proofErr w:type="gramStart"/>
       <w:r>
-        <w:t>a</w:t>
+        <w:t>using</w:t>
       </w:r>
       <w:proofErr w:type="gramEnd"/>
       <w:r>
-        <w:t xml:space="preserve"> given category, for a given race</w:t>
-      </w:r>
-      <w:r>
-        <w:t xml:space="preserve">, will be determined relative to other members of the same universe; cross-universe comparisons will not be </w:t>
-      </w:r>
-      <w:r>
-        <w:t>considered</w:t>
-      </w:r>
-      <w:r>
-        <w:t xml:space="preserve"> when determining character states.</w:t>
-      </w:r>
-    </w:p>
-    <w:p>
-      <w:pPr>
-        <w:ind w:firstLine="720"/>
-      </w:pPr>
-      <w:r>
-        <w:t xml:space="preserve">The archetypal traits category will </w:t>
-      </w:r>
-      <w:r>
-        <w:t>encompass character states</w:t>
-      </w:r>
-      <w:r>
-        <w:t xml:space="preserve"> that describe how a race fits into a particular universe in terms of the stories that are told within them. For example, in Tolkien’s stories the </w:t>
-      </w:r>
-      <w:proofErr w:type="spellStart"/>
-      <w:r>
-        <w:t>orcs</w:t>
-      </w:r>
-      <w:proofErr w:type="spellEnd"/>
-      <w:r>
-        <w:t xml:space="preserve"> fill the role of an irredeemably evil </w:t>
-      </w:r>
-      <w:r>
-        <w:lastRenderedPageBreak/>
-        <w:t xml:space="preserve">race of vile killers who serve as a persistent villainous army that threatens the noble races of the world. In another universe, the </w:t>
-      </w:r>
-      <w:proofErr w:type="spellStart"/>
-      <w:r>
-        <w:t>Warcraft</w:t>
-      </w:r>
-      <w:proofErr w:type="spellEnd"/>
-      <w:r>
-        <w:t xml:space="preserve"> universe, the </w:t>
-      </w:r>
-      <w:proofErr w:type="spellStart"/>
-      <w:r>
-        <w:t>orcs</w:t>
-      </w:r>
-      <w:proofErr w:type="spellEnd"/>
-      <w:r>
-        <w:t xml:space="preserve"> are initially presented as a race occupying a </w:t>
-      </w:r>
-      <w:r>
-        <w:t xml:space="preserve">similarly villainous story role, but are later revealed to actually be a noble race themselves </w:t>
-      </w:r>
-      <w:r>
-        <w:t>who are only pitted against the protagonist races circumstantially. These adjustments to the original archetypes are part of the evolution of these races across fiction, and should be included in the proposed analysis.</w:t>
-      </w:r>
-    </w:p>
-    <w:p>
-      <w:pPr>
-        <w:ind w:firstLine="720"/>
-      </w:pPr>
-      <w:r>
-        <w:t>Once character-state matrices are construc</w:t>
-      </w:r>
-      <w:r>
-        <w:t xml:space="preserve">ted and sequences are extracted and aligned, the data will be used in a set of maximum likelihood analyses using a </w:t>
-      </w:r>
-      <w:r>
-        <w:t xml:space="preserve">Jukes-Cantor model of evolution, where all possible character state transitions are equally likely so as to reflect the reality that intellectual property creators are essentially free to take these archetypes and make changes to them without any restrictions. </w:t>
-      </w:r>
-      <w:r>
-        <w:t>Maximum likelihoo</w:t>
-      </w:r>
-      <w:r>
-        <w:t>d analyses will be conducted to</w:t>
-      </w:r>
-      <w:r>
-        <w:t xml:space="preserve"> address two primary questions: in what categorical ways (physiological, behavioral or archetypal) have the original hig</w:t>
-      </w:r>
-      <w:r>
-        <w:t xml:space="preserve">h fantasy races of Tolkien </w:t>
-      </w:r>
-      <w:r>
-        <w:t xml:space="preserve">diverged the </w:t>
-      </w:r>
-      <w:r>
-        <w:t xml:space="preserve">most across multiple incarnations; do various incarnations of Tolkien’s fictional races from different intellectual properties </w:t>
-      </w:r>
-      <w:r>
-        <w:t xml:space="preserve">(IP’s) </w:t>
-      </w:r>
-      <w:r>
-        <w:t>form supp</w:t>
-      </w:r>
-      <w:r>
-        <w:t>orted phylogenetic clades?</w:t>
-      </w:r>
-    </w:p>
-    <w:p>
-      <w:pPr>
-        <w:ind w:firstLine="720"/>
-      </w:pPr>
-      <w:r>
-        <w:t xml:space="preserve">The first question will be addressed by comparing phylogenetic trees generated using categorical sequence alignments; in other words, a tree will be estimated using aligned sequences from the physiological traits category, another from the behavioral traits category, etc. If a category of character traits has experienced less deviation from the original Tolkien descriptions, then we would expect to see more </w:t>
-      </w:r>
-      <w:proofErr w:type="spellStart"/>
-      <w:r>
-        <w:t>polytom</w:t>
-      </w:r>
-      <w:r>
-        <w:t>ies</w:t>
-      </w:r>
-      <w:proofErr w:type="spellEnd"/>
-      <w:r>
-        <w:t xml:space="preserve"> or a single large </w:t>
-      </w:r>
-      <w:proofErr w:type="spellStart"/>
-      <w:r>
-        <w:t>polytomy</w:t>
-      </w:r>
-      <w:proofErr w:type="spellEnd"/>
-      <w:r>
-        <w:t xml:space="preserve"> in the tree topology. If, on the other hand, some incarnations of Tolkien’s fictional races have experienced substantial categorical deviation, then we might expect to see some distinct clades in the tree topology.</w:t>
-      </w:r>
-    </w:p>
-    <w:p>
-      <w:pPr>
-        <w:ind w:firstLine="720"/>
-      </w:pPr>
-      <w:r>
-        <w:t xml:space="preserve">To address the second question, a maximum likelihood analysis will be conducted using all three categorical sequence alignments concatenated. If </w:t>
-      </w:r>
-      <w:r>
-        <w:t>the tested IP’s</w:t>
-      </w:r>
-      <w:r>
-        <w:t xml:space="preserve"> </w:t>
-      </w:r>
-      <w:r>
-        <w:t xml:space="preserve">have minimally altered categorical character traits describing their fictional races relative to the type races of Tolkien, then we can expect to see, for example, all elven derivatives forming a supported clade in the tree topology. If, however, fantasy IP’s have substantially altered our categorical </w:t>
-      </w:r>
-      <w:r>
-        <w:t xml:space="preserve">character traits, then we can expect the topology of the tree to suggest few if any supported clades, even for member races of the same fictional universes since there are likely to be enough inherent character state differences between elves, dwarves and </w:t>
-      </w:r>
-      <w:proofErr w:type="spellStart"/>
-      <w:r>
-        <w:t>orcs</w:t>
-      </w:r>
-      <w:proofErr w:type="spellEnd"/>
-      <w:r>
-        <w:t xml:space="preserve"> to hinder their clustering.</w:t>
+        <w:t xml:space="preserve"> a Jukes-Cantor model of evolution, where all possible character state transitions are equally likely so as to reflect the reality that intellectual property creators are essentially free to take these archetypes and make changes to them without any restrictions.</w:t>
       </w:r>
     </w:p>
     <w:sectPr>

</xml_diff>

<commit_message>
Pushed new files and file updates
</commit_message>
<xml_diff>
--- a/Documentation/Molecular_Phylogenetics_Final_Project_Research_Paper_Draft.docx
+++ b/Documentation/Molecular_Phylogenetics_Final_Project_Research_Paper_Draft.docx
@@ -23,13 +23,8 @@
         <w:jc w:val="center"/>
       </w:pPr>
       <w:r>
-        <w:t xml:space="preserve">Jermaine </w:t>
-      </w:r>
-      <w:proofErr w:type="spellStart"/>
-      <w:r>
-        <w:t>Mahguib</w:t>
-      </w:r>
-      <w:proofErr w:type="spellEnd"/>
+        <w:t>Jermaine Mahguib</w:t>
+      </w:r>
     </w:p>
     <w:p>
       <w:pPr>
@@ -83,15 +78,7 @@
         <w:t>, humans</w:t>
       </w:r>
       <w:r>
-        <w:t xml:space="preserve"> and </w:t>
-      </w:r>
-      <w:proofErr w:type="spellStart"/>
-      <w:r>
-        <w:t>orcs</w:t>
-      </w:r>
-      <w:proofErr w:type="spellEnd"/>
-      <w:r>
-        <w:t xml:space="preserve"> are found across a broad range of written literature and published video game series, each </w:t>
+        <w:t xml:space="preserve"> and orcs are found across a broad range of written literature and published video game series, each </w:t>
       </w:r>
       <w:r>
         <w:t>adding new</w:t>
@@ -177,31 +164,7 @@
         <w:t>s’</w:t>
       </w:r>
       <w:r>
-        <w:t xml:space="preserve"> tendency to expand their empires, and the </w:t>
-      </w:r>
-      <w:proofErr w:type="spellStart"/>
-      <w:r>
-        <w:t>orcs</w:t>
-      </w:r>
-      <w:proofErr w:type="spellEnd"/>
-      <w:r>
-        <w:t xml:space="preserve">’ green skin and ‘monstrous’ visages. Conversely, a number of traits have seen some drift from Tolkien, such as the role that the </w:t>
-      </w:r>
-      <w:proofErr w:type="spellStart"/>
-      <w:r>
-        <w:t>orc</w:t>
-      </w:r>
-      <w:proofErr w:type="spellEnd"/>
-      <w:r>
-        <w:t xml:space="preserve"> race plays in stories. While Tolkien’s </w:t>
-      </w:r>
-      <w:proofErr w:type="spellStart"/>
-      <w:r>
-        <w:t>orcs</w:t>
-      </w:r>
-      <w:proofErr w:type="spellEnd"/>
-      <w:r>
-        <w:t xml:space="preserve"> were port</w:t>
+        <w:t xml:space="preserve"> tendency to expand their empires, and the orcs’ green skin and ‘monstrous’ visages. Conversely, a number of traits have seen some drift from Tolkien, such as the role that the orc race plays in stories. While Tolkien’s orcs were port</w:t>
       </w:r>
       <w:r>
         <w:t xml:space="preserve">rayed as </w:t>
@@ -213,15 +176,7 @@
         <w:t xml:space="preserve">heinous, and this </w:t>
       </w:r>
       <w:r>
-        <w:t xml:space="preserve">persisted across other IPs, some universes established their </w:t>
-      </w:r>
-      <w:proofErr w:type="spellStart"/>
-      <w:r>
-        <w:t>orc</w:t>
-      </w:r>
-      <w:proofErr w:type="spellEnd"/>
-      <w:r>
-        <w:t xml:space="preserve"> peoples as being more on par with their other ‘noble’ races (</w:t>
+        <w:t>persisted across other IPs, some universes established their orc peoples as being more on par with their other ‘noble’ races (</w:t>
       </w:r>
       <w:r>
         <w:t>e.g. humans, elves and dwarves).</w:t>
@@ -416,13 +371,8 @@
         <w:t xml:space="preserve">, then we can expect the topology of the tree to suggest few if any supported clades, </w:t>
       </w:r>
       <w:r>
-        <w:t xml:space="preserve">and instead observe a tree characterized by </w:t>
-      </w:r>
-      <w:proofErr w:type="spellStart"/>
-      <w:r>
-        <w:t>polytomies</w:t>
-      </w:r>
-      <w:proofErr w:type="spellEnd"/>
+        <w:t>and instead observe a tree characterized by polytomies</w:t>
+      </w:r>
       <w:r>
         <w:t>.</w:t>
       </w:r>
@@ -480,28 +430,13 @@
         <w:t>. If, on the other hand, some incarnations of Tolkien’s fictional races have experienced substantial categorical deviation, then we might exp</w:t>
       </w:r>
       <w:r>
-        <w:t xml:space="preserve">ect to see more </w:t>
-      </w:r>
-      <w:proofErr w:type="spellStart"/>
-      <w:r>
-        <w:t>polytomies</w:t>
-      </w:r>
-      <w:proofErr w:type="spellEnd"/>
-      <w:r>
-        <w:t xml:space="preserve"> or a single large </w:t>
-      </w:r>
-      <w:proofErr w:type="spellStart"/>
-      <w:r>
-        <w:t>polytomy</w:t>
-      </w:r>
-      <w:proofErr w:type="spellEnd"/>
-      <w:r>
-        <w:t xml:space="preserve"> in the tree topology</w:t>
+        <w:t>ect to see more polytomies or a single large polytomy in the tree topology</w:t>
       </w:r>
       <w:r>
         <w:t>.</w:t>
       </w:r>
     </w:p>
+    <w:p/>
     <w:p/>
     <w:p>
       <w:pPr>
@@ -677,7 +612,6 @@
       <w:r>
         <w:t xml:space="preserve">Blizzard Entertainment’s </w:t>
       </w:r>
-      <w:proofErr w:type="spellStart"/>
       <w:r>
         <w:rPr>
           <w:i/>
@@ -692,7 +626,6 @@
         </w:rPr>
         <w:t>raft</w:t>
       </w:r>
-      <w:proofErr w:type="spellEnd"/>
       <w:r>
         <w:t xml:space="preserve"> series</w:t>
       </w:r>
@@ -705,7 +638,6 @@
       <w:r>
         <w:t xml:space="preserve">Games Workshop’s </w:t>
       </w:r>
-      <w:proofErr w:type="spellStart"/>
       <w:r>
         <w:rPr>
           <w:i/>
@@ -713,87 +645,47 @@
         </w:rPr>
         <w:t>Warhammer</w:t>
       </w:r>
-      <w:proofErr w:type="spellEnd"/>
       <w:r>
         <w:t xml:space="preserve"> and </w:t>
       </w:r>
-      <w:proofErr w:type="spellStart"/>
       <w:r>
         <w:rPr>
           <w:i/>
           <w:u w:val="single"/>
         </w:rPr>
-        <w:t>Warhammer</w:t>
-      </w:r>
-      <w:proofErr w:type="spellEnd"/>
+        <w:t>Warhammer 40K</w:t>
+      </w:r>
+      <w:r>
+        <w:t xml:space="preserve"> series of novels and games</w:t>
+      </w:r>
+      <w:r>
+        <w:t>,</w:t>
+      </w:r>
+      <w:r>
+        <w:t xml:space="preserve"> produced by varies authors and publishers</w:t>
+      </w:r>
+      <w:r>
+        <w:t xml:space="preserve">; </w:t>
+      </w:r>
+      <w:r>
+        <w:t xml:space="preserve">and </w:t>
+      </w:r>
+      <w:r>
+        <w:t xml:space="preserve">3 taxa from </w:t>
+      </w:r>
+      <w:r>
+        <w:t xml:space="preserve">CD Projekt Red’s </w:t>
+      </w:r>
       <w:r>
         <w:rPr>
           <w:i/>
           <w:u w:val="single"/>
         </w:rPr>
-        <w:t xml:space="preserve"> 40K</w:t>
-      </w:r>
-      <w:r>
-        <w:t xml:space="preserve"> series of novels and games</w:t>
-      </w:r>
-      <w:r>
-        <w:t>,</w:t>
-      </w:r>
-      <w:r>
-        <w:t xml:space="preserve"> produced by varies authors and publishers</w:t>
-      </w:r>
-      <w:r>
-        <w:t xml:space="preserve">; </w:t>
-      </w:r>
-      <w:r>
-        <w:t xml:space="preserve">and </w:t>
-      </w:r>
-      <w:r>
-        <w:t xml:space="preserve">3 taxa from </w:t>
-      </w:r>
-      <w:r>
-        <w:t xml:space="preserve">CD </w:t>
-      </w:r>
-      <w:proofErr w:type="spellStart"/>
-      <w:r>
-        <w:t>Projekt</w:t>
-      </w:r>
-      <w:proofErr w:type="spellEnd"/>
-      <w:r>
-        <w:t xml:space="preserve"> Red’s </w:t>
-      </w:r>
-      <w:r>
-        <w:rPr>
-          <w:i/>
-          <w:u w:val="single"/>
-        </w:rPr>
-        <w:t xml:space="preserve">The </w:t>
-      </w:r>
-      <w:proofErr w:type="spellStart"/>
-      <w:r>
-        <w:rPr>
-          <w:i/>
-          <w:u w:val="single"/>
-        </w:rPr>
-        <w:t>Witcher</w:t>
-      </w:r>
-      <w:proofErr w:type="spellEnd"/>
-      <w:r>
-        <w:t xml:space="preserve"> series, adapted from the novels by </w:t>
-      </w:r>
-      <w:proofErr w:type="spellStart"/>
-      <w:r>
-        <w:t>Andrzej</w:t>
-      </w:r>
-      <w:proofErr w:type="spellEnd"/>
-      <w:r>
-        <w:t xml:space="preserve"> </w:t>
-      </w:r>
-      <w:proofErr w:type="spellStart"/>
-      <w:r>
-        <w:t>Sapkowski</w:t>
-      </w:r>
-      <w:proofErr w:type="spellEnd"/>
+        <w:t>The Witcher</w:t>
+      </w:r>
+      <w:r>
+        <w:t xml:space="preserve"> series, adapted from the novels by Andrzej Sapkowski</w:t>
+      </w:r>
       <w:r>
         <w:t>.</w:t>
       </w:r>
@@ -806,17 +698,8 @@
         <w:t xml:space="preserve">Four additional taxa </w:t>
       </w:r>
       <w:r>
-        <w:t xml:space="preserve">were selected and scored for use as </w:t>
-      </w:r>
-      <w:proofErr w:type="spellStart"/>
-      <w:r>
-        <w:t>outgroups</w:t>
-      </w:r>
-      <w:proofErr w:type="spellEnd"/>
-      <w:r>
-        <w:t xml:space="preserve"> in phylogenetic inference: 2 taxa from Blizzard Entertainment’s </w:t>
-      </w:r>
-      <w:proofErr w:type="spellStart"/>
+        <w:t xml:space="preserve">were selected and scored for use as outgroups in phylogenetic inference: 2 taxa from Blizzard Entertainment’s </w:t>
+      </w:r>
       <w:r>
         <w:rPr>
           <w:i/>
@@ -831,25 +714,15 @@
         </w:rPr>
         <w:t>raft</w:t>
       </w:r>
-      <w:proofErr w:type="spellEnd"/>
       <w:r>
         <w:t xml:space="preserve"> series; an additional taxon from Games Workshop’s </w:t>
       </w:r>
-      <w:proofErr w:type="spellStart"/>
       <w:r>
         <w:rPr>
           <w:i/>
           <w:u w:val="single"/>
         </w:rPr>
-        <w:t>Warhammer</w:t>
-      </w:r>
-      <w:proofErr w:type="spellEnd"/>
-      <w:r>
-        <w:rPr>
-          <w:i/>
-          <w:u w:val="single"/>
-        </w:rPr>
-        <w:t xml:space="preserve"> 40K</w:t>
+        <w:t>Warhammer 40K</w:t>
       </w:r>
       <w:r>
         <w:t xml:space="preserve"> series; and 1 taxon </w:t>
@@ -876,13 +749,8 @@
         <w:t>’</w:t>
       </w:r>
       <w:r>
-        <w:t xml:space="preserve">Bannon and Ronald </w:t>
-      </w:r>
-      <w:proofErr w:type="spellStart"/>
-      <w:r>
-        <w:t>Shusett’s</w:t>
-      </w:r>
-      <w:proofErr w:type="spellEnd"/>
+        <w:t>Bannon and Ronald Shusett’s</w:t>
+      </w:r>
       <w:r>
         <w:t xml:space="preserve"> </w:t>
       </w:r>
@@ -900,19 +768,7 @@
         <w:t xml:space="preserve">All taxa, the respective fictional universes to which they belong, and </w:t>
       </w:r>
       <w:r>
-        <w:t>the numerical sequence of trait scores extracted from the character state matrix, are shown in Table 4</w:t>
-      </w:r>
-      <w:r>
-        <w:t xml:space="preserve"> </w:t>
-      </w:r>
-      <w:r>
-        <w:rPr>
-          <w:highlight w:val="magenta"/>
-        </w:rPr>
-        <w:t>***(UNDER CONSTRUCTION)***</w:t>
-      </w:r>
-      <w:r>
-        <w:t>.</w:t>
+        <w:t>the numerical sequence of trait scores extracted from the character state matrix, are shown in Table 4.</w:t>
       </w:r>
       <w:r>
         <w:t xml:space="preserve"> All character states in a given category, for a given race, were determined relative to other members of the same universe; cross-universe comparisons were not considered when determining character states for taxa.</w:t>
@@ -978,14 +834,14 @@
           </w:tcPr>
           <w:p>
             <w:pPr>
-              <w:rPr>
-                <w:rFonts w:ascii="Calibri" w:eastAsia="Times New Roman" w:hAnsi="Calibri" w:cs="Times New Roman"/>
-                <w:color w:val="000000"/>
-                <w:sz w:val="16"/>
-                <w:szCs w:val="16"/>
-              </w:rPr>
-            </w:pPr>
-            <w:proofErr w:type="gramStart"/>
+              <w:spacing w:after="120"/>
+              <w:rPr>
+                <w:rFonts w:ascii="Calibri" w:eastAsia="Times New Roman" w:hAnsi="Calibri" w:cs="Times New Roman"/>
+                <w:color w:val="000000"/>
+                <w:sz w:val="16"/>
+                <w:szCs w:val="16"/>
+              </w:rPr>
+            </w:pPr>
             <w:r>
               <w:rPr>
                 <w:rFonts w:ascii="Calibri" w:hAnsi="Calibri"/>
@@ -993,17 +849,7 @@
                 <w:sz w:val="16"/>
                 <w:szCs w:val="16"/>
               </w:rPr>
-              <w:t>state</w:t>
-            </w:r>
-            <w:proofErr w:type="gramEnd"/>
-            <w:r>
-              <w:rPr>
-                <w:rFonts w:ascii="Calibri" w:hAnsi="Calibri"/>
-                <w:color w:val="000000"/>
-                <w:sz w:val="16"/>
-                <w:szCs w:val="16"/>
-              </w:rPr>
-              <w:t xml:space="preserve"> matrix. The scores of the matrix were used as sequence alignments for phylogenetic inference</w:t>
+              <w:t>state matrix. The scores of the matrix were used as sequence alignments for phylogenetic inference</w:t>
             </w:r>
             <w:r>
               <w:rPr>
@@ -1897,6 +1743,7 @@
           </w:tcPr>
           <w:p>
             <w:pPr>
+              <w:spacing w:after="120"/>
               <w:jc w:val="center"/>
               <w:rPr>
                 <w:rFonts w:ascii="Calibri" w:eastAsia="Times New Roman" w:hAnsi="Calibri" w:cs="Times New Roman"/>
@@ -2811,6 +2658,7 @@
           </w:tcPr>
           <w:p>
             <w:pPr>
+              <w:spacing w:after="120"/>
               <w:jc w:val="center"/>
               <w:rPr>
                 <w:rFonts w:ascii="Calibri" w:eastAsia="Times New Roman" w:hAnsi="Calibri" w:cs="Times New Roman"/>
@@ -2890,27 +2738,7 @@
                 <w:sz w:val="16"/>
                 <w:szCs w:val="16"/>
               </w:rPr>
-              <w:t xml:space="preserve">5 = 1 </w:t>
-            </w:r>
-            <w:proofErr w:type="spellStart"/>
-            <w:r>
-              <w:rPr>
-                <w:rFonts w:ascii="Calibri" w:eastAsia="Times New Roman" w:hAnsi="Calibri" w:cs="Times New Roman"/>
-                <w:color w:val="000000"/>
-                <w:sz w:val="16"/>
-                <w:szCs w:val="16"/>
-              </w:rPr>
-              <w:t>ft</w:t>
-            </w:r>
-            <w:proofErr w:type="spellEnd"/>
-            <w:r>
-              <w:rPr>
-                <w:rFonts w:ascii="Calibri" w:eastAsia="Times New Roman" w:hAnsi="Calibri" w:cs="Times New Roman"/>
-                <w:color w:val="000000"/>
-                <w:sz w:val="16"/>
-                <w:szCs w:val="16"/>
-              </w:rPr>
-              <w:t xml:space="preserve"> or more taller than average human</w:t>
+              <w:t>5 = 1 ft or more taller than average human</w:t>
             </w:r>
           </w:p>
         </w:tc>
@@ -3790,6 +3618,7 @@
           </w:tcPr>
           <w:p>
             <w:pPr>
+              <w:spacing w:after="120"/>
               <w:jc w:val="center"/>
               <w:rPr>
                 <w:rFonts w:ascii="Calibri" w:eastAsia="Times New Roman" w:hAnsi="Calibri" w:cs="Times New Roman"/>
@@ -4822,6 +4651,7 @@
           </w:tcPr>
           <w:p>
             <w:pPr>
+              <w:spacing w:after="120"/>
               <w:jc w:val="center"/>
               <w:rPr>
                 <w:rFonts w:ascii="Calibri" w:eastAsia="Times New Roman" w:hAnsi="Calibri" w:cs="Times New Roman"/>
@@ -5936,6 +5766,7 @@
           </w:tcPr>
           <w:p>
             <w:pPr>
+              <w:spacing w:after="120"/>
               <w:rPr>
                 <w:rFonts w:ascii="Calibri" w:eastAsia="Times New Roman" w:hAnsi="Calibri" w:cs="Times New Roman"/>
                 <w:color w:val="000000"/>
@@ -7204,27 +7035,7 @@
                 <w:sz w:val="16"/>
                 <w:szCs w:val="16"/>
               </w:rPr>
-              <w:t xml:space="preserve">1 = 1 </w:t>
-            </w:r>
-            <w:proofErr w:type="spellStart"/>
-            <w:r>
-              <w:rPr>
-                <w:rFonts w:ascii="Calibri" w:eastAsia="Times New Roman" w:hAnsi="Calibri" w:cs="Times New Roman"/>
-                <w:color w:val="000000"/>
-                <w:sz w:val="16"/>
-                <w:szCs w:val="16"/>
-              </w:rPr>
-              <w:t>ft</w:t>
-            </w:r>
-            <w:proofErr w:type="spellEnd"/>
-            <w:r>
-              <w:rPr>
-                <w:rFonts w:ascii="Calibri" w:eastAsia="Times New Roman" w:hAnsi="Calibri" w:cs="Times New Roman"/>
-                <w:color w:val="000000"/>
-                <w:sz w:val="16"/>
-                <w:szCs w:val="16"/>
-              </w:rPr>
-              <w:t xml:space="preserve"> or more shorter than average human</w:t>
+              <w:t>1 = 1 ft or more shorter than average human</w:t>
             </w:r>
           </w:p>
         </w:tc>
@@ -7364,27 +7175,7 @@
                 <w:sz w:val="16"/>
                 <w:szCs w:val="16"/>
               </w:rPr>
-              <w:t xml:space="preserve">1 = </w:t>
-            </w:r>
-            <w:proofErr w:type="spellStart"/>
-            <w:r>
-              <w:rPr>
-                <w:rFonts w:ascii="Calibri" w:eastAsia="Times New Roman" w:hAnsi="Calibri" w:cs="Times New Roman"/>
-                <w:color w:val="000000"/>
-                <w:sz w:val="16"/>
-                <w:szCs w:val="16"/>
-              </w:rPr>
-              <w:t>globose</w:t>
-            </w:r>
-            <w:proofErr w:type="spellEnd"/>
-            <w:r>
-              <w:rPr>
-                <w:rFonts w:ascii="Calibri" w:eastAsia="Times New Roman" w:hAnsi="Calibri" w:cs="Times New Roman"/>
-                <w:color w:val="000000"/>
-                <w:sz w:val="16"/>
-                <w:szCs w:val="16"/>
-              </w:rPr>
-              <w:t xml:space="preserve"> human-like</w:t>
+              <w:t>1 = globose human-like</w:t>
             </w:r>
           </w:p>
         </w:tc>
@@ -7524,19 +7315,8 @@
                 <w:sz w:val="16"/>
                 <w:szCs w:val="16"/>
               </w:rPr>
-              <w:t xml:space="preserve">1 = </w:t>
-            </w:r>
-            <w:proofErr w:type="spellStart"/>
-            <w:r>
-              <w:rPr>
-                <w:rFonts w:ascii="Calibri" w:eastAsia="Times New Roman" w:hAnsi="Calibri" w:cs="Times New Roman"/>
-                <w:color w:val="000000"/>
-                <w:sz w:val="16"/>
-                <w:szCs w:val="16"/>
-              </w:rPr>
-              <w:t>plantigrade</w:t>
-            </w:r>
-            <w:proofErr w:type="spellEnd"/>
+              <w:t>1 = plantigrade</w:t>
+            </w:r>
           </w:p>
         </w:tc>
         <w:tc>
@@ -7815,19 +7595,8 @@
                 <w:sz w:val="16"/>
                 <w:szCs w:val="16"/>
               </w:rPr>
-              <w:t>1 = human-</w:t>
-            </w:r>
-            <w:proofErr w:type="spellStart"/>
-            <w:r>
-              <w:rPr>
-                <w:rFonts w:ascii="Calibri" w:eastAsia="Times New Roman" w:hAnsi="Calibri" w:cs="Times New Roman"/>
-                <w:color w:val="000000"/>
-                <w:sz w:val="16"/>
-                <w:szCs w:val="16"/>
-              </w:rPr>
-              <w:t>lengthed</w:t>
-            </w:r>
-            <w:proofErr w:type="spellEnd"/>
+              <w:t>1 = human-lengthed</w:t>
+            </w:r>
           </w:p>
         </w:tc>
         <w:tc>
@@ -8765,19 +8534,8 @@
                 <w:sz w:val="16"/>
                 <w:szCs w:val="16"/>
               </w:rPr>
-              <w:t xml:space="preserve">Type of </w:t>
-            </w:r>
-            <w:proofErr w:type="spellStart"/>
-            <w:r>
-              <w:rPr>
-                <w:rFonts w:ascii="Calibri" w:eastAsia="Times New Roman" w:hAnsi="Calibri" w:cs="Times New Roman"/>
-                <w:color w:val="000000"/>
-                <w:sz w:val="16"/>
-                <w:szCs w:val="16"/>
-              </w:rPr>
-              <w:t>Locamotion</w:t>
-            </w:r>
-            <w:proofErr w:type="spellEnd"/>
+              <w:t>Type of Locamotion</w:t>
+            </w:r>
           </w:p>
         </w:tc>
         <w:tc>
@@ -9668,28 +9426,28 @@
         <w:tblLook w:val="04A0" w:firstRow="1" w:lastRow="0" w:firstColumn="1" w:lastColumn="0" w:noHBand="0" w:noVBand="1"/>
       </w:tblPr>
       <w:tblGrid>
-        <w:gridCol w:w="399"/>
-        <w:gridCol w:w="399"/>
-        <w:gridCol w:w="399"/>
-        <w:gridCol w:w="399"/>
-        <w:gridCol w:w="399"/>
-        <w:gridCol w:w="399"/>
-        <w:gridCol w:w="399"/>
-        <w:gridCol w:w="398"/>
-        <w:gridCol w:w="398"/>
-        <w:gridCol w:w="398"/>
-        <w:gridCol w:w="398"/>
-        <w:gridCol w:w="398"/>
-        <w:gridCol w:w="398"/>
-        <w:gridCol w:w="398"/>
-        <w:gridCol w:w="398"/>
-        <w:gridCol w:w="398"/>
-        <w:gridCol w:w="398"/>
-        <w:gridCol w:w="398"/>
-        <w:gridCol w:w="398"/>
-        <w:gridCol w:w="398"/>
-        <w:gridCol w:w="398"/>
-        <w:gridCol w:w="398"/>
+        <w:gridCol w:w="481"/>
+        <w:gridCol w:w="395"/>
+        <w:gridCol w:w="395"/>
+        <w:gridCol w:w="395"/>
+        <w:gridCol w:w="395"/>
+        <w:gridCol w:w="395"/>
+        <w:gridCol w:w="395"/>
+        <w:gridCol w:w="395"/>
+        <w:gridCol w:w="395"/>
+        <w:gridCol w:w="394"/>
+        <w:gridCol w:w="394"/>
+        <w:gridCol w:w="394"/>
+        <w:gridCol w:w="394"/>
+        <w:gridCol w:w="394"/>
+        <w:gridCol w:w="394"/>
+        <w:gridCol w:w="394"/>
+        <w:gridCol w:w="394"/>
+        <w:gridCol w:w="394"/>
+        <w:gridCol w:w="394"/>
+        <w:gridCol w:w="394"/>
+        <w:gridCol w:w="394"/>
+        <w:gridCol w:w="394"/>
       </w:tblGrid>
       <w:tr>
         <w:trPr>
@@ -9707,6 +9465,7 @@
           </w:tcPr>
           <w:p>
             <w:pPr>
+              <w:spacing w:after="120"/>
               <w:rPr>
                 <w:rFonts w:ascii="Calibri" w:eastAsia="Times New Roman" w:hAnsi="Calibri" w:cs="Times New Roman"/>
                 <w:color w:val="000000"/>
@@ -10379,6 +10138,7 @@
           </w:tcPr>
           <w:p>
             <w:pPr>
+              <w:spacing w:after="120"/>
               <w:rPr>
                 <w:rFonts w:ascii="Calibri" w:eastAsia="Times New Roman" w:hAnsi="Calibri" w:cs="Times New Roman"/>
                 <w:color w:val="000000"/>
@@ -11094,6 +10854,7 @@
           </w:tcPr>
           <w:p>
             <w:pPr>
+              <w:spacing w:after="120"/>
               <w:rPr>
                 <w:rFonts w:ascii="Calibri" w:eastAsia="Times New Roman" w:hAnsi="Calibri" w:cs="Times New Roman"/>
                 <w:color w:val="000000"/>
@@ -11846,6 +11607,7 @@
           </w:tcPr>
           <w:p>
             <w:pPr>
+              <w:spacing w:after="120"/>
               <w:rPr>
                 <w:rFonts w:ascii="Calibri" w:eastAsia="Times New Roman" w:hAnsi="Calibri" w:cs="Times New Roman"/>
                 <w:color w:val="000000"/>
@@ -12598,6 +12360,7 @@
           </w:tcPr>
           <w:p>
             <w:pPr>
+              <w:spacing w:after="120"/>
               <w:rPr>
                 <w:rFonts w:ascii="Calibri" w:eastAsia="Times New Roman" w:hAnsi="Calibri" w:cs="Times New Roman"/>
                 <w:color w:val="000000"/>
@@ -12894,19 +12657,8 @@
                 <w:sz w:val="20"/>
                 <w:szCs w:val="20"/>
               </w:rPr>
-              <w:t xml:space="preserve">1 = low </w:t>
-            </w:r>
-            <w:proofErr w:type="spellStart"/>
-            <w:r>
-              <w:rPr>
-                <w:rFonts w:ascii="Calibri" w:eastAsia="Times New Roman" w:hAnsi="Calibri" w:cs="Times New Roman"/>
-                <w:color w:val="000000"/>
-                <w:sz w:val="20"/>
-                <w:szCs w:val="20"/>
-              </w:rPr>
-              <w:t>ingagement</w:t>
-            </w:r>
-            <w:proofErr w:type="spellEnd"/>
+              <w:t>1 = low ingagement</w:t>
+            </w:r>
           </w:p>
         </w:tc>
         <w:tc>
@@ -13591,25 +13343,14 @@
                 <w:szCs w:val="20"/>
               </w:rPr>
             </w:pPr>
-            <w:proofErr w:type="spellStart"/>
-            <w:r>
-              <w:rPr>
-                <w:rFonts w:ascii="Calibri" w:eastAsia="Times New Roman" w:hAnsi="Calibri" w:cs="Times New Roman"/>
-                <w:color w:val="000000"/>
-                <w:sz w:val="20"/>
-                <w:szCs w:val="20"/>
-              </w:rPr>
-              <w:t>Incitable</w:t>
-            </w:r>
-            <w:proofErr w:type="spellEnd"/>
-            <w:r>
-              <w:rPr>
-                <w:rFonts w:ascii="Calibri" w:eastAsia="Times New Roman" w:hAnsi="Calibri" w:cs="Times New Roman"/>
-                <w:color w:val="000000"/>
-                <w:sz w:val="20"/>
-                <w:szCs w:val="20"/>
-              </w:rPr>
-              <w:t xml:space="preserve"> Aggression</w:t>
+            <w:r>
+              <w:rPr>
+                <w:rFonts w:ascii="Calibri" w:eastAsia="Times New Roman" w:hAnsi="Calibri" w:cs="Times New Roman"/>
+                <w:color w:val="000000"/>
+                <w:sz w:val="20"/>
+                <w:szCs w:val="20"/>
+              </w:rPr>
+              <w:t>Incitable Aggression</w:t>
             </w:r>
           </w:p>
         </w:tc>
@@ -13742,7 +13483,6 @@
                 <w:szCs w:val="20"/>
               </w:rPr>
             </w:pPr>
-            <w:proofErr w:type="spellStart"/>
             <w:r>
               <w:rPr>
                 <w:rFonts w:ascii="Calibri" w:eastAsia="Times New Roman" w:hAnsi="Calibri" w:cs="Times New Roman"/>
@@ -13752,7 +13492,6 @@
               </w:rPr>
               <w:t>Craftsmenship</w:t>
             </w:r>
-            <w:proofErr w:type="spellEnd"/>
           </w:p>
         </w:tc>
         <w:tc>
@@ -14182,31 +13921,7 @@
         <w:t xml:space="preserve">traits and </w:t>
       </w:r>
       <w:r>
-        <w:t xml:space="preserve">states that describe how a race fits into a particular universe in terms of the stories that are told within them. For example, in Tolkien’s stories the </w:t>
-      </w:r>
-      <w:proofErr w:type="spellStart"/>
-      <w:r>
-        <w:t>orcs</w:t>
-      </w:r>
-      <w:proofErr w:type="spellEnd"/>
-      <w:r>
-        <w:t xml:space="preserve"> fill the role of an irredeemably evil race of vile killers who serve as a persistent villainous army that threatens the noble races of the world. In another universe, the </w:t>
-      </w:r>
-      <w:proofErr w:type="spellStart"/>
-      <w:r>
-        <w:t>Warcraft</w:t>
-      </w:r>
-      <w:proofErr w:type="spellEnd"/>
-      <w:r>
-        <w:t xml:space="preserve"> universe, the </w:t>
-      </w:r>
-      <w:proofErr w:type="spellStart"/>
-      <w:r>
-        <w:t>orcs</w:t>
-      </w:r>
-      <w:proofErr w:type="spellEnd"/>
-      <w:r>
-        <w:t xml:space="preserve"> are initially presented as a race occupying a similarly villainous story role, but are later revealed to actually be a noble race themselves who are only pitted against the protagonist races circumstantially. These adjustments to the original archetypes are part of the evolution of these races across fiction, and </w:t>
+        <w:t xml:space="preserve">states that describe how a race fits into a particular universe in terms of the stories that are told within them. For example, in Tolkien’s stories the orcs fill the role of an irredeemably evil race of vile killers who serve as a persistent villainous army that threatens the noble races of the world. In another universe, the Warcraft universe, the orcs are initially presented as a race occupying a similarly villainous story role, but are later revealed to actually be a noble race themselves who are only pitted against the protagonist races circumstantially. These adjustments to the original archetypes are part of the evolution of these races across fiction, and </w:t>
       </w:r>
       <w:r>
         <w:t>thus an attempt has been made here to include these considerations</w:t>
@@ -14252,26 +13967,26 @@
         <w:tblLook w:val="04A0" w:firstRow="1" w:lastRow="0" w:firstColumn="1" w:lastColumn="0" w:noHBand="0" w:noVBand="1"/>
       </w:tblPr>
       <w:tblGrid>
-        <w:gridCol w:w="439"/>
-        <w:gridCol w:w="439"/>
-        <w:gridCol w:w="439"/>
-        <w:gridCol w:w="438"/>
-        <w:gridCol w:w="438"/>
-        <w:gridCol w:w="438"/>
-        <w:gridCol w:w="438"/>
-        <w:gridCol w:w="438"/>
-        <w:gridCol w:w="438"/>
-        <w:gridCol w:w="438"/>
-        <w:gridCol w:w="438"/>
-        <w:gridCol w:w="438"/>
-        <w:gridCol w:w="438"/>
-        <w:gridCol w:w="438"/>
-        <w:gridCol w:w="438"/>
-        <w:gridCol w:w="438"/>
-        <w:gridCol w:w="438"/>
-        <w:gridCol w:w="438"/>
-        <w:gridCol w:w="438"/>
-        <w:gridCol w:w="438"/>
+        <w:gridCol w:w="536"/>
+        <w:gridCol w:w="433"/>
+        <w:gridCol w:w="433"/>
+        <w:gridCol w:w="433"/>
+        <w:gridCol w:w="433"/>
+        <w:gridCol w:w="433"/>
+        <w:gridCol w:w="433"/>
+        <w:gridCol w:w="433"/>
+        <w:gridCol w:w="433"/>
+        <w:gridCol w:w="433"/>
+        <w:gridCol w:w="433"/>
+        <w:gridCol w:w="433"/>
+        <w:gridCol w:w="433"/>
+        <w:gridCol w:w="433"/>
+        <w:gridCol w:w="433"/>
+        <w:gridCol w:w="433"/>
+        <w:gridCol w:w="433"/>
+        <w:gridCol w:w="433"/>
+        <w:gridCol w:w="433"/>
+        <w:gridCol w:w="433"/>
       </w:tblGrid>
       <w:tr>
         <w:trPr>
@@ -14289,6 +14004,7 @@
           </w:tcPr>
           <w:p>
             <w:pPr>
+              <w:spacing w:after="120"/>
               <w:rPr>
                 <w:rFonts w:ascii="Calibri" w:eastAsia="Times New Roman" w:hAnsi="Calibri" w:cs="Times New Roman"/>
                 <w:color w:val="000000"/>
@@ -14846,6 +14562,7 @@
           </w:tcPr>
           <w:p>
             <w:pPr>
+              <w:spacing w:after="120"/>
               <w:rPr>
                 <w:rFonts w:ascii="Calibri" w:eastAsia="Times New Roman" w:hAnsi="Calibri" w:cs="Times New Roman"/>
                 <w:color w:val="000000"/>
@@ -15419,6 +15136,7 @@
           </w:tcPr>
           <w:p>
             <w:pPr>
+              <w:spacing w:after="120"/>
               <w:rPr>
                 <w:rFonts w:ascii="Calibri" w:eastAsia="Times New Roman" w:hAnsi="Calibri" w:cs="Times New Roman"/>
                 <w:color w:val="000000"/>
@@ -15660,19 +15378,8 @@
                 <w:sz w:val="20"/>
                 <w:szCs w:val="20"/>
               </w:rPr>
-              <w:t xml:space="preserve">4 = highly advanced </w:t>
-            </w:r>
-            <w:proofErr w:type="spellStart"/>
-            <w:r>
-              <w:rPr>
-                <w:rFonts w:ascii="Calibri" w:eastAsia="Times New Roman" w:hAnsi="Calibri" w:cs="Times New Roman"/>
-                <w:color w:val="000000"/>
-                <w:sz w:val="20"/>
-                <w:szCs w:val="20"/>
-              </w:rPr>
-              <w:t>teched</w:t>
-            </w:r>
-            <w:proofErr w:type="spellEnd"/>
+              <w:t>4 = highly advanced teched</w:t>
+            </w:r>
           </w:p>
         </w:tc>
         <w:tc>
@@ -16103,6 +15810,7 @@
           </w:tcPr>
           <w:p>
             <w:pPr>
+              <w:spacing w:after="120"/>
               <w:rPr>
                 <w:rFonts w:ascii="Calibri" w:eastAsia="Times New Roman" w:hAnsi="Calibri" w:cs="Times New Roman"/>
                 <w:color w:val="000000"/>
@@ -16794,6 +16502,7 @@
           </w:tcPr>
           <w:p>
             <w:pPr>
+              <w:spacing w:after="120"/>
               <w:rPr>
                 <w:rFonts w:ascii="Calibri" w:eastAsia="Times New Roman" w:hAnsi="Calibri" w:cs="Times New Roman"/>
                 <w:color w:val="000000"/>
@@ -17168,27 +16877,7 @@
                 <w:sz w:val="20"/>
                 <w:szCs w:val="20"/>
               </w:rPr>
-              <w:t xml:space="preserve">2 = </w:t>
-            </w:r>
-            <w:proofErr w:type="spellStart"/>
-            <w:r>
-              <w:rPr>
-                <w:rFonts w:ascii="Calibri" w:eastAsia="Times New Roman" w:hAnsi="Calibri" w:cs="Times New Roman"/>
-                <w:color w:val="000000"/>
-                <w:sz w:val="20"/>
-                <w:szCs w:val="20"/>
-              </w:rPr>
-              <w:t>somehwat</w:t>
-            </w:r>
-            <w:proofErr w:type="spellEnd"/>
-            <w:r>
-              <w:rPr>
-                <w:rFonts w:ascii="Calibri" w:eastAsia="Times New Roman" w:hAnsi="Calibri" w:cs="Times New Roman"/>
-                <w:color w:val="000000"/>
-                <w:sz w:val="20"/>
-                <w:szCs w:val="20"/>
-              </w:rPr>
-              <w:t xml:space="preserve"> susceptible</w:t>
+              <w:t>2 = somehwat susceptible</w:t>
             </w:r>
           </w:p>
         </w:tc>
@@ -18126,47 +17815,7 @@
                 <w:sz w:val="20"/>
                 <w:szCs w:val="20"/>
               </w:rPr>
-              <w:t xml:space="preserve">1 = seek to </w:t>
-            </w:r>
-            <w:proofErr w:type="spellStart"/>
-            <w:r>
-              <w:rPr>
-                <w:rFonts w:ascii="Calibri" w:eastAsia="Times New Roman" w:hAnsi="Calibri" w:cs="Times New Roman"/>
-                <w:color w:val="000000"/>
-                <w:sz w:val="20"/>
-                <w:szCs w:val="20"/>
-              </w:rPr>
-              <w:t>defaet</w:t>
-            </w:r>
-            <w:proofErr w:type="spellEnd"/>
-            <w:r>
-              <w:rPr>
-                <w:rFonts w:ascii="Calibri" w:eastAsia="Times New Roman" w:hAnsi="Calibri" w:cs="Times New Roman"/>
-                <w:color w:val="000000"/>
-                <w:sz w:val="20"/>
-                <w:szCs w:val="20"/>
-              </w:rPr>
-              <w:t xml:space="preserve"> and </w:t>
-            </w:r>
-            <w:proofErr w:type="spellStart"/>
-            <w:r>
-              <w:rPr>
-                <w:rFonts w:ascii="Calibri" w:eastAsia="Times New Roman" w:hAnsi="Calibri" w:cs="Times New Roman"/>
-                <w:color w:val="000000"/>
-                <w:sz w:val="20"/>
-                <w:szCs w:val="20"/>
-              </w:rPr>
-              <w:t>hault</w:t>
-            </w:r>
-            <w:proofErr w:type="spellEnd"/>
-            <w:r>
-              <w:rPr>
-                <w:rFonts w:ascii="Calibri" w:eastAsia="Times New Roman" w:hAnsi="Calibri" w:cs="Times New Roman"/>
-                <w:color w:val="000000"/>
-                <w:sz w:val="20"/>
-                <w:szCs w:val="20"/>
-              </w:rPr>
-              <w:t xml:space="preserve"> enemies</w:t>
+              <w:t>1 = seek to defaet and hault enemies</w:t>
             </w:r>
           </w:p>
         </w:tc>
@@ -18608,7 +18257,6 @@
                 <w:szCs w:val="20"/>
               </w:rPr>
             </w:pPr>
-            <w:proofErr w:type="spellStart"/>
             <w:r>
               <w:rPr>
                 <w:rFonts w:ascii="Calibri" w:eastAsia="Times New Roman" w:hAnsi="Calibri" w:cs="Times New Roman"/>
@@ -18618,7 +18266,6 @@
               </w:rPr>
               <w:t>Corruptability</w:t>
             </w:r>
-            <w:proofErr w:type="spellEnd"/>
           </w:p>
         </w:tc>
         <w:tc>
@@ -18996,14 +18643,12 @@
       <w:r>
         <w:t xml:space="preserve">A set of maximum likelihood analyses were conducted using the program </w:t>
       </w:r>
-      <w:proofErr w:type="spellStart"/>
       <w:r>
         <w:rPr>
           <w:i/>
         </w:rPr>
         <w:t>RaxML</w:t>
       </w:r>
-      <w:proofErr w:type="spellEnd"/>
       <w:r>
         <w:t xml:space="preserve"> in order to </w:t>
       </w:r>
@@ -19061,14 +18706,12 @@
       <w:r>
         <w:t xml:space="preserve">conducted in </w:t>
       </w:r>
-      <w:proofErr w:type="spellStart"/>
       <w:r>
         <w:rPr>
           <w:i/>
         </w:rPr>
         <w:t>RaxML</w:t>
       </w:r>
-      <w:proofErr w:type="spellEnd"/>
       <w:r>
         <w:t xml:space="preserve">: </w:t>
       </w:r>
@@ -19088,19 +18731,23 @@
         <w:t xml:space="preserve"> best tree; (2) </w:t>
       </w:r>
       <w:r>
-        <w:t xml:space="preserve">calculation of bootstrap support values for nodes of the best tree topology. </w:t>
+        <w:t>calculation of bootstrap supp</w:t>
+      </w:r>
+      <w:r>
+        <w:t>ort values for tree nodes</w:t>
+      </w:r>
+      <w:r>
+        <w:t xml:space="preserve">. </w:t>
       </w:r>
       <w:r>
         <w:t xml:space="preserve">Option details for the commands used in </w:t>
       </w:r>
-      <w:proofErr w:type="spellStart"/>
       <w:r>
         <w:rPr>
           <w:i/>
         </w:rPr>
         <w:t>RaxML</w:t>
       </w:r>
-      <w:proofErr w:type="spellEnd"/>
       <w:r>
         <w:t xml:space="preserve"> to run </w:t>
       </w:r>
@@ -19114,25 +18761,7 @@
         <w:t xml:space="preserve"> as follows</w:t>
       </w:r>
       <w:r>
-        <w:t xml:space="preserve"> </w:t>
-      </w:r>
-      <w:r>
-        <w:t>(</w:t>
-      </w:r>
-      <w:r>
-        <w:t>summarized in Table 5</w:t>
-      </w:r>
-      <w:r>
-        <w:t>).</w:t>
-      </w:r>
-      <w:r>
-        <w:t xml:space="preserve"> </w:t>
-      </w:r>
-      <w:r>
-        <w:rPr>
-          <w:highlight w:val="magenta"/>
-        </w:rPr>
-        <w:t>***(UNDER CONSTRUCTION)***</w:t>
+        <w:t>.</w:t>
       </w:r>
     </w:p>
     <w:p>
@@ -19165,14 +18794,12 @@
       <w:r>
         <w:t xml:space="preserve"> model was necessary to run this alignment because one of the physiological traits (skin tone; see Table 1) was coded with 7 possible states; in order for </w:t>
       </w:r>
-      <w:proofErr w:type="spellStart"/>
       <w:r>
         <w:rPr>
           <w:i/>
         </w:rPr>
         <w:t>RaxML</w:t>
       </w:r>
-      <w:proofErr w:type="spellEnd"/>
       <w:r>
         <w:t xml:space="preserve"> to run a multistate analysis, the model must be set to a max</w:t>
       </w:r>
@@ -19207,58 +18834,27 @@
         <w:t xml:space="preserve">they want to Tolkien’s archetypes for use in their own intellectual properties; nothing technically restricts them from doing so. </w:t>
       </w:r>
       <w:r>
-        <w:t xml:space="preserve">Three taxa from the alignment were designated as </w:t>
-      </w:r>
-      <w:proofErr w:type="spellStart"/>
-      <w:r>
-        <w:t>outgroups</w:t>
-      </w:r>
-      <w:proofErr w:type="spellEnd"/>
-      <w:r>
-        <w:t xml:space="preserve"> (--</w:t>
-      </w:r>
-      <w:proofErr w:type="spellStart"/>
-      <w:r>
-        <w:t>outgroup</w:t>
-      </w:r>
-      <w:proofErr w:type="spellEnd"/>
-      <w:r>
-        <w:t xml:space="preserve"> Zerg_OG,Tyranids_OG,Xenomorphs_OG) to root trees found in the search. Originally the ‘Protoss_OG’ taxon was intended to be used as </w:t>
+        <w:t xml:space="preserve">Three taxa from the alignment were designated as outgroups (--outgroup Zerg_OG,Tyranids_OG,Xenomorphs_OG) to root trees found in the search. Originally the ‘Protoss_OG’ taxon was intended to be used as </w:t>
       </w:r>
       <w:proofErr w:type="gramStart"/>
       <w:r>
-        <w:t xml:space="preserve">an </w:t>
-      </w:r>
-      <w:proofErr w:type="spellStart"/>
-      <w:r>
-        <w:t>outgroup</w:t>
-      </w:r>
-      <w:proofErr w:type="spellEnd"/>
+        <w:t>an outgroup</w:t>
+      </w:r>
       <w:proofErr w:type="gramEnd"/>
       <w:r>
         <w:t xml:space="preserve"> in addition to the other three, but </w:t>
       </w:r>
-      <w:proofErr w:type="spellStart"/>
       <w:r>
         <w:rPr>
           <w:i/>
         </w:rPr>
         <w:t>RaxML</w:t>
       </w:r>
-      <w:proofErr w:type="spellEnd"/>
       <w:r>
         <w:t xml:space="preserve"> was unable to root </w:t>
       </w:r>
       <w:r>
-        <w:t xml:space="preserve">trees in the search when that sequence was included as an </w:t>
-      </w:r>
-      <w:proofErr w:type="spellStart"/>
-      <w:r>
-        <w:t>outgroup</w:t>
-      </w:r>
-      <w:proofErr w:type="spellEnd"/>
-      <w:r>
-        <w:t>.</w:t>
+        <w:t>trees in the search when that sequence was included as an outgroup.</w:t>
       </w:r>
     </w:p>
     <w:p>
@@ -19266,11 +18862,195 @@
         <w:ind w:firstLine="720"/>
       </w:pPr>
       <w:r>
-        <w:t xml:space="preserve">Bootstrap support values for </w:t>
+        <w:t>Tree node support values were calculated by a non-parametric bootstrap analysis performed with 1000 replicates</w:t>
+      </w:r>
+      <w:r>
+        <w:t xml:space="preserve"> (--bs-trees 1000), using the same outgroup assignments and multistate model as in the tree search analysis above. Convergence of bootstraps was checked post-analysis using the --bsconverge command in </w:t>
+      </w:r>
+      <w:r>
+        <w:rPr>
+          <w:i/>
+        </w:rPr>
+        <w:t>RaxML</w:t>
+      </w:r>
+      <w:r>
+        <w:t>. The default cut-off value for MRE-based bootstopping tests performed by the program during convergence testing was used.</w:t>
+      </w:r>
+    </w:p>
+    <w:p>
+      <w:pPr>
+        <w:ind w:firstLine="720"/>
+      </w:pPr>
+      <w:r>
+        <w:t>To attempt to gain an idea of how the taxa used in this study have changed comparativel</w:t>
+      </w:r>
+      <w:r>
+        <w:t xml:space="preserve">y between the three </w:t>
+      </w:r>
+      <w:r>
+        <w:t>trait categories</w:t>
+      </w:r>
+      <w:r>
+        <w:t xml:space="preserve"> </w:t>
+      </w:r>
+      <w:r>
+        <w:t>(physiological, behavioral and archetypal)</w:t>
+      </w:r>
+      <w:r>
+        <w:t>, matrix score seque</w:t>
+      </w:r>
+      <w:r>
+        <w:t>nces for traits from each category</w:t>
+      </w:r>
+      <w:r>
+        <w:t xml:space="preserve"> were aligned separately and </w:t>
+      </w:r>
+      <w:r>
+        <w:t>analyzed</w:t>
+      </w:r>
+      <w:r>
+        <w:t xml:space="preserve"> </w:t>
+      </w:r>
+      <w:r>
+        <w:t xml:space="preserve">in a similar manner as described for the concatenated alignment above, </w:t>
+      </w:r>
+      <w:r>
+        <w:t>except that</w:t>
+      </w:r>
+      <w:r>
+        <w:t xml:space="preserve"> the</w:t>
+      </w:r>
+      <w:r>
+        <w:t xml:space="preserve"> multistate model utilized </w:t>
+      </w:r>
+      <w:r>
+        <w:t xml:space="preserve">was adjusted appropriately depending on the alignment </w:t>
+      </w:r>
+      <w:r>
+        <w:t>(</w:t>
+      </w:r>
+      <w:r>
+        <w:t>while the physiological traits alignment featured a total of 7 state variables, the behavioral and archetypal alignments contained a total of 5 and 6 state variables, respectively</w:t>
+      </w:r>
+      <w:r>
+        <w:t xml:space="preserve">). </w:t>
+      </w:r>
+      <w:r>
+        <w:t xml:space="preserve">Additionally, </w:t>
+      </w:r>
+      <w:proofErr w:type="gramStart"/>
+      <w:r>
+        <w:t>the outgroups</w:t>
+      </w:r>
+      <w:proofErr w:type="gramEnd"/>
+      <w:r>
+        <w:t xml:space="preserve"> that were included were adjusted as well. </w:t>
+      </w:r>
+      <w:r>
+        <w:rPr>
+          <w:i/>
+        </w:rPr>
+        <w:t>RaxML</w:t>
+      </w:r>
+      <w:r>
+        <w:t xml:space="preserve"> was unable to root trees during tree searches for any of the single category alignments when any </w:t>
+      </w:r>
+      <w:proofErr w:type="gramStart"/>
+      <w:r>
+        <w:t>combination of the four outgroup</w:t>
+      </w:r>
+      <w:proofErr w:type="gramEnd"/>
+      <w:r>
+        <w:t xml:space="preserve"> taxa </w:t>
+      </w:r>
+      <w:r>
+        <w:t xml:space="preserve">were designated as such. The program was only able to root trees searched when a single taxon was designated as </w:t>
+      </w:r>
+      <w:proofErr w:type="gramStart"/>
+      <w:r>
+        <w:t>the outgroup</w:t>
+      </w:r>
+      <w:proofErr w:type="gramEnd"/>
+      <w:r>
+        <w:t xml:space="preserve"> for each alignment. As a result, maximum likelihood analyses were conducted on two sets of single-category alignments, each set with a different d</w:t>
+      </w:r>
+      <w:r>
+        <w:t xml:space="preserve">esignated single </w:t>
+      </w:r>
+      <w:r>
+        <w:t>taxon</w:t>
+      </w:r>
+      <w:r>
+        <w:t xml:space="preserve"> outgroup</w:t>
+      </w:r>
+      <w:r>
+        <w:t>.</w:t>
+      </w:r>
+    </w:p>
+    <w:p>
+      <w:pPr>
+        <w:ind w:firstLine="720"/>
+      </w:pPr>
+      <w:r>
+        <w:t xml:space="preserve">Of the four fictional races chosen for this study to serve as outgroups, the Zerg, Tyranids and Xenomorphs taxa are all very similar to one another across a majority of the character traits scored. Therefore, one of these taxa (Zerg) was chosen to be the </w:t>
+      </w:r>
+      <w:r>
+        <w:t>sole</w:t>
+      </w:r>
+      <w:r>
+        <w:t xml:space="preserve"> outgroup for the first set of single-category alignments</w:t>
+      </w:r>
+      <w:r>
+        <w:t xml:space="preserve"> (Tyranids_OG, Xenomorphs_OG and Protoss_OG sequences were removed from these alignments entirely). For the second set of single-category alignments, the Protoss taxon was designated as </w:t>
+      </w:r>
+      <w:proofErr w:type="gramStart"/>
+      <w:r>
+        <w:t>the outgroup</w:t>
+      </w:r>
+      <w:proofErr w:type="gramEnd"/>
+      <w:r>
+        <w:t xml:space="preserve"> and sequences from the other three taxa were removed from the alignments. This replication was done in part because it was difficult to decide which of the four taxa would work best as the single outgroup for the rest of the dataset, and in part simply to see how using two different outgroups would affect the re</w:t>
+      </w:r>
+      <w:r>
+        <w:t>sulting tree topologies. Together with the concatenated alignment run, a total of 7 maximum likelihood analyses were conducted on datasets for this study.</w:t>
+      </w:r>
+    </w:p>
+    <w:p/>
+    <w:p/>
+    <w:p>
+      <w:pPr>
+        <w:jc w:val="center"/>
+      </w:pPr>
+      <w:r>
+        <w:t>RESULTS</w:t>
       </w:r>
       <w:bookmarkStart w:id="0" w:name="_GoBack"/>
       <w:bookmarkEnd w:id="0"/>
     </w:p>
+    <w:p/>
+    <w:p/>
+    <w:p/>
+    <w:p/>
+    <w:p/>
+    <w:p/>
+    <w:p/>
+    <w:p/>
+    <w:p/>
+    <w:p/>
+    <w:p/>
+    <w:p/>
+    <w:p/>
+    <w:p/>
+    <w:p/>
+    <w:p/>
+    <w:p/>
+    <w:p/>
+    <w:p/>
+    <w:p/>
+    <w:p/>
+    <w:p/>
+    <w:p/>
+    <w:p/>
     <w:p/>
     <w:p/>
     <w:p/>

</xml_diff>